<commit_message>
Add document for DBScan
</commit_message>
<xml_diff>
--- a/图纸处理常见错误FAQ.docx
+++ b/图纸处理常见错误FAQ.docx
@@ -227,18 +227,25 @@
           <w:numId w:val="1"/>
         </w:numPr>
         <w:ind w:firstLineChars="0"/>
-      </w:pPr>
-      <w:r>
-        <w:rPr>
-          <w:rFonts w:hint="eastAsia"/>
-        </w:rPr>
-        <w:t>避免调用</w:t>
-      </w:r>
-      <w:proofErr w:type="spellStart"/>
-      <w:r>
-        <w:t>GeometricExtents</w:t>
-      </w:r>
-      <w:proofErr w:type="spellEnd"/>
+        <w:rPr>
+          <w:rFonts w:hint="eastAsia"/>
+        </w:rPr>
+      </w:pPr>
+      <w:r>
+        <w:rPr>
+          <w:rFonts w:hint="eastAsia"/>
+        </w:rPr>
+        <w:t>使用t</w:t>
+      </w:r>
+      <w:r>
+        <w:t>ry…catch…</w:t>
+      </w:r>
+      <w:r>
+        <w:rPr>
+          <w:rFonts w:hint="eastAsia"/>
+        </w:rPr>
+        <w:t>捕捉异常</w:t>
+      </w:r>
     </w:p>
     <w:p>
       <w:pPr>
@@ -248,101 +255,103 @@
           <w:numId w:val="1"/>
         </w:numPr>
         <w:ind w:firstLineChars="0"/>
-      </w:pPr>
-      <w:r>
-        <w:rPr>
-          <w:rFonts w:hint="eastAsia"/>
-        </w:rPr>
-        <w:t>不得不使用时，使用t</w:t>
-      </w:r>
-      <w:r>
-        <w:t>ry…catch…</w:t>
-      </w:r>
-      <w:r>
-        <w:rPr>
-          <w:rFonts w:hint="eastAsia"/>
-        </w:rPr>
-        <w:t>捕捉异常</w:t>
-      </w:r>
-    </w:p>
-    <w:p/>
-    <w:p>
-      <w:pPr>
-        <w:pStyle w:val="3"/>
-        <w:rPr>
-          <w:b w:val="0"/>
-        </w:rPr>
-      </w:pPr>
-      <w:r>
-        <w:rPr>
-          <w:rFonts w:hint="eastAsia"/>
-          <w:b w:val="0"/>
-        </w:rPr>
-        <w:t>块引用的</w:t>
+        <w:rPr>
+          <w:rFonts w:hint="eastAsia"/>
+        </w:rPr>
+      </w:pPr>
+      <w:r>
+        <w:rPr>
+          <w:rFonts w:hint="eastAsia"/>
+        </w:rPr>
+        <w:t>判断</w:t>
       </w:r>
       <w:proofErr w:type="spellStart"/>
       <w:r>
-        <w:rPr>
-          <w:b w:val="0"/>
-        </w:rPr>
-        <w:t>BlockTableRecord</w:t>
-      </w:r>
-      <w:r>
-        <w:rPr>
-          <w:b w:val="0"/>
-        </w:rPr>
-        <w:t>.IsNull</w:t>
+        <w:t>Drawable.Bounds</w:t>
       </w:r>
       <w:proofErr w:type="spellEnd"/>
       <w:r>
         <w:rPr>
           <w:rFonts w:hint="eastAsia"/>
-          <w:b w:val="0"/>
-        </w:rPr>
-        <w:t>为真</w:t>
-      </w:r>
-    </w:p>
-    <w:p>
-      <w:r>
-        <w:rPr>
-          <w:rFonts w:hint="eastAsia"/>
-        </w:rPr>
-        <w:t>现象：调用</w:t>
-      </w:r>
-      <w:proofErr w:type="spellStart"/>
-      <w:r>
-        <w:rPr>
-          <w:rFonts w:hint="eastAsia"/>
-        </w:rPr>
-        <w:t>B</w:t>
-      </w:r>
-      <w:r>
-        <w:t>lockReference.Name</w:t>
-      </w:r>
-      <w:proofErr w:type="spellEnd"/>
-      <w:r>
-        <w:rPr>
-          <w:rFonts w:hint="eastAsia"/>
-        </w:rPr>
-        <w:t>抛异常</w:t>
-      </w:r>
-    </w:p>
-    <w:p>
-      <w:r>
-        <w:rPr>
-          <w:rFonts w:hint="eastAsia"/>
-        </w:rPr>
-        <w:t>原因：未知</w:t>
+        </w:rPr>
+        <w:t>是否为n</w:t>
+      </w:r>
+      <w:r>
+        <w:t>ull</w:t>
+      </w:r>
+      <w:r>
+        <w:rPr>
+          <w:rFonts w:hint="eastAsia"/>
+        </w:rPr>
+        <w:t>。若不为空，则可以计算几何范围。</w:t>
       </w:r>
       <w:bookmarkStart w:id="0" w:name="_GoBack"/>
       <w:bookmarkEnd w:id="0"/>
     </w:p>
     <w:p>
       <w:pPr>
-        <w:rPr>
-          <w:rFonts w:hint="eastAsia"/>
-        </w:rPr>
-      </w:pPr>
+        <w:pStyle w:val="3"/>
+        <w:rPr>
+          <w:b w:val="0"/>
+        </w:rPr>
+      </w:pPr>
+      <w:r>
+        <w:rPr>
+          <w:rFonts w:hint="eastAsia"/>
+          <w:b w:val="0"/>
+        </w:rPr>
+        <w:t>块引用的</w:t>
+      </w:r>
+      <w:proofErr w:type="spellStart"/>
+      <w:r>
+        <w:rPr>
+          <w:b w:val="0"/>
+        </w:rPr>
+        <w:t>BlockTableRecord.IsNull</w:t>
+      </w:r>
+      <w:proofErr w:type="spellEnd"/>
+      <w:r>
+        <w:rPr>
+          <w:rFonts w:hint="eastAsia"/>
+          <w:b w:val="0"/>
+        </w:rPr>
+        <w:t>为真</w:t>
+      </w:r>
+    </w:p>
+    <w:p>
+      <w:r>
+        <w:rPr>
+          <w:rFonts w:hint="eastAsia"/>
+        </w:rPr>
+        <w:t>现象：调用</w:t>
+      </w:r>
+      <w:proofErr w:type="spellStart"/>
+      <w:r>
+        <w:rPr>
+          <w:rFonts w:hint="eastAsia"/>
+        </w:rPr>
+        <w:t>B</w:t>
+      </w:r>
+      <w:r>
+        <w:t>lockReference.Name</w:t>
+      </w:r>
+      <w:proofErr w:type="spellEnd"/>
+      <w:r>
+        <w:rPr>
+          <w:rFonts w:hint="eastAsia"/>
+        </w:rPr>
+        <w:t>抛异常</w:t>
+      </w:r>
+    </w:p>
+    <w:p>
+      <w:r>
+        <w:rPr>
+          <w:rFonts w:hint="eastAsia"/>
+        </w:rPr>
+        <w:t>原因：未知</w:t>
+      </w:r>
+    </w:p>
+    <w:p>
       <w:r>
         <w:rPr>
           <w:rFonts w:hint="eastAsia"/>

</xml_diff>